<commit_message>
adding content for testing
</commit_message>
<xml_diff>
--- a/assets/public/Chapter_1_Introduction_to_business_and_accounting_concepts/documents/01_BusinessConcepts.docx
+++ b/assets/public/Chapter_1_Introduction_to_business_and_accounting_concepts/documents/01_BusinessConcepts.docx
@@ -55,21 +55,41 @@
     </w:p>
     <w:p>
       <w:pPr>
-        <w:rPr>
-          <w:rFonts w:ascii="Arial" w:hAnsi="Arial" w:cs="Arial"/>
-        </w:rPr>
-      </w:pPr>
-    </w:p>
-    <w:p>
-      <w:pPr>
         <w:pStyle w:val="Quote"/>
-        <w:jc w:val="right"/>
-        <w:rPr>
+        <w:rPr>
+          <w:del w:id="1" w:author="Manoj Kr Saini" w:date="2019-05-10T13:33:00Z"/>
+        </w:rPr>
+      </w:pPr>
+    </w:p>
+    <w:p>
+      <w:pPr>
+        <w:rPr>
+          <w:ins w:id="2" w:author="Manoj Kr Saini" w:date="2019-05-10T13:33:00Z"/>
+          <w:rPrChange w:id="3" w:author="Manoj Kr Saini" w:date="2019-05-10T13:33:00Z">
+            <w:rPr>
+              <w:ins w:id="4" w:author="Manoj Kr Saini" w:date="2019-05-10T13:33:00Z"/>
+              <w:rFonts w:ascii="Arial" w:hAnsi="Arial" w:cs="Arial"/>
+            </w:rPr>
+          </w:rPrChange>
+        </w:rPr>
+      </w:pPr>
+    </w:p>
+    <w:p>
+      <w:pPr>
+        <w:pStyle w:val="Quote"/>
+        <w:rPr>
+          <w:ins w:id="5" w:author="Manoj Kr Saini" w:date="2019-05-10T13:31:00Z"/>
           <w:sz w:val="56"/>
           <w:szCs w:val="56"/>
         </w:rPr>
-      </w:pPr>
-      <w:commentRangeStart w:id="1"/>
+        <w:pPrChange w:id="6" w:author="Manoj Kr Saini" w:date="2019-05-10T13:33:00Z">
+          <w:pPr>
+            <w:pStyle w:val="Quote"/>
+            <w:jc w:val="right"/>
+          </w:pPr>
+        </w:pPrChange>
+      </w:pPr>
+      <w:commentRangeStart w:id="7"/>
       <w:r>
         <w:t>“You</w:t>
       </w:r>
@@ -83,7 +103,7 @@
         </w:rPr>
         <w:tab/>
       </w:r>
-      <w:commentRangeEnd w:id="1"/>
+      <w:commentRangeEnd w:id="7"/>
       <w:r>
         <w:rPr>
           <w:rStyle w:val="CommentReference"/>
@@ -92,7 +112,7 @@
           <w:iCs w:val="0"/>
           <w:color w:val="auto"/>
         </w:rPr>
-        <w:commentReference w:id="1"/>
+        <w:commentReference w:id="7"/>
       </w:r>
       <w:r>
         <w:rPr>
@@ -101,6 +121,16 @@
         </w:rPr>
         <w:tab/>
       </w:r>
+    </w:p>
+    <w:p>
+      <w:pPr>
+        <w:pStyle w:val="Quote"/>
+        <w:jc w:val="right"/>
+        <w:rPr>
+          <w:sz w:val="56"/>
+          <w:szCs w:val="56"/>
+        </w:rPr>
+      </w:pPr>
       <w:r>
         <w:rPr>
           <w:sz w:val="18"/>
@@ -125,14 +155,14 @@
           <w:rFonts w:ascii="Arial" w:hAnsi="Arial" w:cs="Arial"/>
         </w:rPr>
       </w:pPr>
-      <w:commentRangeStart w:id="2"/>
+      <w:commentRangeStart w:id="8"/>
       <w:r>
         <w:rPr>
           <w:rFonts w:ascii="Arial" w:hAnsi="Arial" w:cs="Arial"/>
         </w:rPr>
         <w:t>Introduction</w:t>
       </w:r>
-      <w:commentRangeEnd w:id="2"/>
+      <w:commentRangeEnd w:id="8"/>
       <w:r>
         <w:rPr>
           <w:rStyle w:val="CommentReference"/>
@@ -141,7 +171,7 @@
           <w:bCs w:val="0"/>
           <w:color w:val="auto"/>
         </w:rPr>
-        <w:commentReference w:id="2"/>
+        <w:commentReference w:id="8"/>
       </w:r>
     </w:p>
     <w:p>
@@ -288,8 +318,6 @@
         </w:rPr>
         <w:t>single-classes</w:t>
       </w:r>
-      <w:bookmarkStart w:id="3" w:name="_GoBack"/>
-      <w:bookmarkEnd w:id="3"/>
       <w:proofErr w:type="gramEnd"/>
       <w:r>
         <w:rPr>
@@ -393,14 +421,14 @@
           <w:rFonts w:ascii="Arial" w:hAnsi="Arial" w:cs="Arial"/>
         </w:rPr>
       </w:pPr>
-      <w:commentRangeStart w:id="4"/>
-      <w:commentRangeEnd w:id="4"/>
+      <w:commentRangeStart w:id="9"/>
+      <w:commentRangeEnd w:id="9"/>
       <w:r>
         <w:rPr>
           <w:rStyle w:val="CommentReference"/>
           <w:rFonts w:ascii="Times New Roman" w:eastAsia="Times New Roman" w:hAnsi="Times New Roman" w:cs="Times New Roman"/>
         </w:rPr>
-        <w:commentReference w:id="4"/>
+        <w:commentReference w:id="9"/>
       </w:r>
       <w:r>
         <w:rPr>
@@ -471,6 +499,7 @@
           <w:sz w:val="20"/>
           <w:szCs w:val="20"/>
         </w:rPr>
+        <w:lastRenderedPageBreak/>
         <w:t>Throughout this course, we will use the operations of the Core Fit fitness studio to understand key accounting concepts.</w:t>
       </w:r>
     </w:p>
@@ -545,21 +574,21 @@
           <w:rFonts w:ascii="Arial" w:hAnsi="Arial" w:cs="Arial"/>
         </w:rPr>
       </w:pPr>
-      <w:commentRangeStart w:id="5"/>
+      <w:commentRangeStart w:id="10"/>
       <w:r>
         <w:rPr>
           <w:rFonts w:ascii="Arial" w:hAnsi="Arial" w:cs="Arial"/>
         </w:rPr>
         <w:t xml:space="preserve">Core Fit Studio </w:t>
       </w:r>
-      <w:commentRangeStart w:id="6"/>
+      <w:commentRangeStart w:id="11"/>
       <w:r>
         <w:rPr>
           <w:rFonts w:ascii="Arial" w:hAnsi="Arial" w:cs="Arial"/>
         </w:rPr>
         <w:t>Overview</w:t>
       </w:r>
-      <w:commentRangeEnd w:id="5"/>
+      <w:commentRangeEnd w:id="10"/>
       <w:r>
         <w:rPr>
           <w:rStyle w:val="CommentReference"/>
@@ -568,9 +597,9 @@
           <w:bCs w:val="0"/>
           <w:color w:val="auto"/>
         </w:rPr>
-        <w:commentReference w:id="5"/>
-      </w:r>
-      <w:commentRangeEnd w:id="6"/>
+        <w:commentReference w:id="10"/>
+      </w:r>
+      <w:commentRangeEnd w:id="11"/>
       <w:r>
         <w:rPr>
           <w:rStyle w:val="CommentReference"/>
@@ -579,7 +608,7 @@
           <w:bCs w:val="0"/>
           <w:color w:val="auto"/>
         </w:rPr>
-        <w:commentReference w:id="6"/>
+        <w:commentReference w:id="11"/>
       </w:r>
     </w:p>
     <w:p>
@@ -625,18 +654,12 @@
     <w:p>
       <w:pPr>
         <w:spacing w:before="280" w:after="280"/>
-        <w:ind w:left="720"/>
         <w:rPr>
           <w:rFonts w:ascii="Arial" w:eastAsia="Times New Roman" w:hAnsi="Arial" w:cs="Arial"/>
           <w:color w:val="000000"/>
           <w:sz w:val="20"/>
           <w:szCs w:val="20"/>
         </w:rPr>
-        <w:pPrChange w:id="7" w:author="Manoj Kr Saini" w:date="2019-05-09T19:34:00Z">
-          <w:pPr>
-            <w:spacing w:before="280" w:after="280"/>
-          </w:pPr>
-        </w:pPrChange>
       </w:pPr>
       <w:r>
         <w:rPr>
@@ -865,21 +888,21 @@
           <w:rFonts w:ascii="Arial" w:hAnsi="Arial" w:cs="Arial"/>
         </w:rPr>
       </w:pPr>
-      <w:commentRangeStart w:id="8"/>
+      <w:commentRangeStart w:id="12"/>
       <w:r>
         <w:rPr>
           <w:rFonts w:ascii="Arial" w:hAnsi="Arial" w:cs="Arial"/>
         </w:rPr>
         <w:t xml:space="preserve">Did you </w:t>
       </w:r>
-      <w:commentRangeStart w:id="9"/>
+      <w:commentRangeStart w:id="13"/>
       <w:r>
         <w:rPr>
           <w:rFonts w:ascii="Arial" w:hAnsi="Arial" w:cs="Arial"/>
         </w:rPr>
         <w:t>Know</w:t>
       </w:r>
-      <w:commentRangeEnd w:id="9"/>
+      <w:commentRangeEnd w:id="13"/>
       <w:r>
         <w:rPr>
           <w:rStyle w:val="CommentReference"/>
@@ -887,7 +910,7 @@
           <w:sz w:val="26"/>
           <w:szCs w:val="26"/>
         </w:rPr>
-        <w:commentReference w:id="9"/>
+        <w:commentReference w:id="13"/>
       </w:r>
       <w:r>
         <w:rPr>
@@ -903,7 +926,7 @@
       <w:r>
         <w:t xml:space="preserve">The word </w:t>
       </w:r>
-      <w:ins w:id="10" w:author="Mallika" w:date="2019-05-06T12:08:00Z">
+      <w:ins w:id="14" w:author="Mallika" w:date="2019-05-06T12:08:00Z">
         <w:r>
           <w:t>“</w:t>
         </w:r>
@@ -911,7 +934,7 @@
       <w:r>
         <w:t>Accounting</w:t>
       </w:r>
-      <w:ins w:id="11" w:author="Mallika" w:date="2019-05-06T12:08:00Z">
+      <w:ins w:id="15" w:author="Mallika" w:date="2019-05-06T12:08:00Z">
         <w:r>
           <w:t>”</w:t>
         </w:r>
@@ -920,7 +943,7 @@
         <w:t xml:space="preserve"> comes from the </w:t>
       </w:r>
       <w:proofErr w:type="spellStart"/>
-      <w:ins w:id="12" w:author="Jasneet Kaur" w:date="2019-05-06T14:37:00Z">
+      <w:ins w:id="16" w:author="Jasneet Kaur" w:date="2019-05-06T14:37:00Z">
         <w:r>
           <w:t>latin</w:t>
         </w:r>
@@ -936,12 +959,12 @@
       <w:r>
         <w:t>comput</w:t>
       </w:r>
-      <w:del w:id="13" w:author="Jasneet Kaur" w:date="2019-05-06T14:37:00Z">
+      <w:del w:id="17" w:author="Jasneet Kaur" w:date="2019-05-06T14:37:00Z">
         <w:r>
           <w:delText>e</w:delText>
         </w:r>
       </w:del>
-      <w:ins w:id="14" w:author="Jasneet Kaur" w:date="2019-05-06T14:37:00Z">
+      <w:ins w:id="18" w:author="Jasneet Kaur" w:date="2019-05-06T14:37:00Z">
         <w:r>
           <w:t>a</w:t>
         </w:r>
@@ -949,7 +972,7 @@
       <w:r>
         <w:t>r</w:t>
       </w:r>
-      <w:ins w:id="15" w:author="Jasneet Kaur" w:date="2019-05-06T14:37:00Z">
+      <w:ins w:id="19" w:author="Jasneet Kaur" w:date="2019-05-06T14:37:00Z">
         <w:r>
           <w:t>e</w:t>
         </w:r>
@@ -958,7 +981,7 @@
       <w:r>
         <w:t xml:space="preserve"> meaning </w:t>
       </w:r>
-      <w:ins w:id="16" w:author="Mallika" w:date="2019-05-06T12:08:00Z">
+      <w:ins w:id="20" w:author="Mallika" w:date="2019-05-06T12:08:00Z">
         <w:r>
           <w:t>“</w:t>
         </w:r>
@@ -966,34 +989,34 @@
       <w:r>
         <w:t>to count</w:t>
       </w:r>
-      <w:ins w:id="17" w:author="Mallika" w:date="2019-05-06T12:08:00Z">
-        <w:r>
-          <w:t>”</w:t>
-        </w:r>
-      </w:ins>
-      <w:r>
-        <w:t xml:space="preserve"> or</w:t>
-      </w:r>
-      <w:ins w:id="18" w:author="Mallika" w:date="2019-05-06T12:08:00Z">
-        <w:r>
-          <w:t xml:space="preserve"> “to</w:t>
-        </w:r>
-      </w:ins>
-      <w:r>
-        <w:t xml:space="preserve"> </w:t>
-      </w:r>
-      <w:commentRangeStart w:id="19"/>
-      <w:commentRangeStart w:id="20"/>
-      <w:r>
-        <w:t>score</w:t>
-      </w:r>
-      <w:commentRangeEnd w:id="8"/>
       <w:ins w:id="21" w:author="Mallika" w:date="2019-05-06T12:08:00Z">
         <w:r>
           <w:t>”</w:t>
         </w:r>
       </w:ins>
       <w:r>
+        <w:t xml:space="preserve"> or</w:t>
+      </w:r>
+      <w:ins w:id="22" w:author="Mallika" w:date="2019-05-06T12:08:00Z">
+        <w:r>
+          <w:t xml:space="preserve"> “to</w:t>
+        </w:r>
+      </w:ins>
+      <w:r>
+        <w:t xml:space="preserve"> </w:t>
+      </w:r>
+      <w:commentRangeStart w:id="23"/>
+      <w:commentRangeStart w:id="24"/>
+      <w:r>
+        <w:t>score</w:t>
+      </w:r>
+      <w:commentRangeEnd w:id="12"/>
+      <w:ins w:id="25" w:author="Mallika" w:date="2019-05-06T12:08:00Z">
+        <w:r>
+          <w:t>”</w:t>
+        </w:r>
+      </w:ins>
+      <w:r>
         <w:rPr>
           <w:rStyle w:val="CommentReference"/>
           <w:rFonts w:ascii="Times New Roman" w:eastAsia="Times New Roman" w:hAnsi="Times New Roman" w:cs="Times New Roman"/>
@@ -1001,10 +1024,10 @@
           <w:iCs w:val="0"/>
           <w:color w:val="auto"/>
         </w:rPr>
-        <w:commentReference w:id="8"/>
-      </w:r>
-      <w:commentRangeEnd w:id="19"/>
-      <w:ins w:id="22" w:author="Jasneet Kaur" w:date="2019-05-06T14:38:00Z">
+        <w:commentReference w:id="12"/>
+      </w:r>
+      <w:commentRangeEnd w:id="23"/>
+      <w:ins w:id="26" w:author="Jasneet Kaur" w:date="2019-05-06T14:38:00Z">
         <w:r>
           <w:t>.</w:t>
         </w:r>
@@ -1017,9 +1040,9 @@
           <w:iCs w:val="0"/>
           <w:color w:val="auto"/>
         </w:rPr>
-        <w:commentReference w:id="19"/>
-      </w:r>
-      <w:commentRangeEnd w:id="20"/>
+        <w:commentReference w:id="23"/>
+      </w:r>
+      <w:commentRangeEnd w:id="24"/>
       <w:r>
         <w:rPr>
           <w:rStyle w:val="CommentReference"/>
@@ -1028,21 +1051,21 @@
           <w:iCs w:val="0"/>
           <w:color w:val="auto"/>
         </w:rPr>
-        <w:commentReference w:id="20"/>
-      </w:r>
-    </w:p>
-    <w:p>
-      <w:pPr>
-        <w:rPr>
-          <w:ins w:id="23" w:author="Jasneet Kaur" w:date="2019-05-06T14:39:00Z"/>
-          <w:rFonts w:ascii="Arial" w:hAnsi="Arial" w:cs="Arial"/>
-        </w:rPr>
-      </w:pPr>
-    </w:p>
-    <w:p>
-      <w:pPr>
-        <w:rPr>
-          <w:ins w:id="24" w:author="Jasneet Kaur" w:date="2019-05-06T14:39:00Z"/>
+        <w:commentReference w:id="24"/>
+      </w:r>
+    </w:p>
+    <w:p>
+      <w:pPr>
+        <w:rPr>
+          <w:ins w:id="27" w:author="Jasneet Kaur" w:date="2019-05-06T14:39:00Z"/>
+          <w:rFonts w:ascii="Arial" w:hAnsi="Arial" w:cs="Arial"/>
+        </w:rPr>
+      </w:pPr>
+    </w:p>
+    <w:p>
+      <w:pPr>
+        <w:rPr>
+          <w:ins w:id="28" w:author="Jasneet Kaur" w:date="2019-05-06T14:39:00Z"/>
           <w:rFonts w:ascii="Arial" w:hAnsi="Arial" w:cs="Arial"/>
         </w:rPr>
       </w:pPr>
@@ -1051,7 +1074,6 @@
       <w:tblPr>
         <w:tblStyle w:val="TableGrid"/>
         <w:tblW w:w="0" w:type="auto"/>
-        <w:tblInd w:w="612" w:type="dxa"/>
         <w:tblBorders>
           <w:top w:val="none" w:sz="0" w:space="0" w:color="auto"/>
           <w:left w:val="none" w:sz="0" w:space="0" w:color="auto"/>
@@ -1061,7 +1083,7 @@
           <w:insideV w:val="none" w:sz="0" w:space="0" w:color="auto"/>
         </w:tblBorders>
         <w:tblLook w:val="04A0" w:firstRow="1" w:lastRow="0" w:firstColumn="1" w:lastColumn="0" w:noHBand="0" w:noVBand="1"/>
-        <w:tblPrChange w:id="25" w:author="Manoj Kr Saini" w:date="2019-05-09T19:34:00Z">
+        <w:tblPrChange w:id="29" w:author="Manoj Kr Saini" w:date="2019-05-10T15:09:00Z">
           <w:tblPr>
             <w:tblStyle w:val="TableGrid"/>
             <w:tblW w:w="0" w:type="auto"/>
@@ -1070,9 +1092,9 @@
         </w:tblPrChange>
       </w:tblPr>
       <w:tblGrid>
-        <w:gridCol w:w="1728"/>
-        <w:gridCol w:w="6788"/>
-        <w:tblGridChange w:id="26">
+        <w:gridCol w:w="1724"/>
+        <w:gridCol w:w="6180"/>
+        <w:tblGridChange w:id="30">
           <w:tblGrid>
             <w:gridCol w:w="4258"/>
             <w:gridCol w:w="4258"/>
@@ -1081,13 +1103,13 @@
       </w:tblGrid>
       <w:tr>
         <w:trPr>
-          <w:trHeight w:val="1358"/>
-          <w:ins w:id="27" w:author="Jasneet Kaur" w:date="2019-05-06T14:39:00Z"/>
+          <w:trHeight w:val="2988"/>
+          <w:ins w:id="31" w:author="Jasneet Kaur" w:date="2019-05-06T14:39:00Z"/>
         </w:trPr>
         <w:tc>
           <w:tcPr>
-            <w:tcW w:w="1728" w:type="dxa"/>
-            <w:tcPrChange w:id="28" w:author="Manoj Kr Saini" w:date="2019-05-09T19:34:00Z">
+            <w:tcW w:w="1724" w:type="dxa"/>
+            <w:tcPrChange w:id="32" w:author="Manoj Kr Saini" w:date="2019-05-10T15:09:00Z">
               <w:tcPr>
                 <w:tcW w:w="4258" w:type="dxa"/>
               </w:tcPr>
@@ -1096,11 +1118,11 @@
           <w:p>
             <w:pPr>
               <w:rPr>
-                <w:ins w:id="29" w:author="Jasneet Kaur" w:date="2019-05-06T14:39:00Z"/>
+                <w:ins w:id="33" w:author="Jasneet Kaur" w:date="2019-05-06T14:39:00Z"/>
                 <w:rFonts w:ascii="Arial" w:hAnsi="Arial" w:cs="Arial"/>
               </w:rPr>
             </w:pPr>
-            <w:ins w:id="30" w:author="Jasneet Kaur" w:date="2019-05-06T14:39:00Z">
+            <w:ins w:id="34" w:author="Jasneet Kaur" w:date="2019-05-06T14:39:00Z">
               <w:r>
                 <w:rPr>
                   <w:noProof/>
@@ -1159,8 +1181,8 @@
         </w:tc>
         <w:tc>
           <w:tcPr>
-            <w:tcW w:w="6788" w:type="dxa"/>
-            <w:tcPrChange w:id="31" w:author="Manoj Kr Saini" w:date="2019-05-09T19:34:00Z">
+            <w:tcW w:w="6180" w:type="dxa"/>
+            <w:tcPrChange w:id="35" w:author="Manoj Kr Saini" w:date="2019-05-10T15:09:00Z">
               <w:tcPr>
                 <w:tcW w:w="4258" w:type="dxa"/>
               </w:tcPr>
@@ -1169,16 +1191,16 @@
           <w:p>
             <w:pPr>
               <w:rPr>
-                <w:moveTo w:id="32" w:author="Jasneet Kaur" w:date="2019-05-06T14:39:00Z"/>
+                <w:moveTo w:id="36" w:author="Jasneet Kaur" w:date="2019-05-06T14:39:00Z"/>
                 <w:rFonts w:ascii="Arial" w:hAnsi="Arial" w:cs="Arial"/>
                 <w:sz w:val="20"/>
                 <w:szCs w:val="20"/>
               </w:rPr>
             </w:pPr>
-            <w:moveToRangeStart w:id="33" w:author="Jasneet Kaur" w:date="2019-05-06T14:39:00Z" w:name="move8045998"/>
-            <w:commentRangeStart w:id="34"/>
-            <w:commentRangeStart w:id="35"/>
-            <w:moveTo w:id="36" w:author="Jasneet Kaur" w:date="2019-05-06T14:39:00Z">
+            <w:moveToRangeStart w:id="37" w:author="Jasneet Kaur" w:date="2019-05-06T14:39:00Z" w:name="move8045998"/>
+            <w:commentRangeStart w:id="38"/>
+            <w:commentRangeStart w:id="39"/>
+            <w:moveTo w:id="40" w:author="Jasneet Kaur" w:date="2019-05-06T14:39:00Z">
               <w:r>
                 <w:rPr>
                   <w:rFonts w:ascii="Arial" w:hAnsi="Arial" w:cs="Arial"/>
@@ -1187,7 +1209,7 @@
                 </w:rPr>
                 <w:t>As</w:t>
               </w:r>
-              <w:commentRangeEnd w:id="34"/>
+              <w:commentRangeEnd w:id="38"/>
               <w:r>
                 <w:rPr>
                   <w:rStyle w:val="CommentReference"/>
@@ -1195,15 +1217,15 @@
                   <w:sz w:val="20"/>
                   <w:szCs w:val="20"/>
                 </w:rPr>
-                <w:commentReference w:id="34"/>
+                <w:commentReference w:id="38"/>
               </w:r>
-              <w:commentRangeEnd w:id="35"/>
+              <w:commentRangeEnd w:id="39"/>
               <w:r>
                 <w:rPr>
                   <w:rStyle w:val="CommentReference"/>
                   <w:rFonts w:ascii="Times New Roman" w:eastAsia="Times New Roman" w:hAnsi="Times New Roman" w:cs="Times New Roman"/>
                 </w:rPr>
-                <w:commentReference w:id="35"/>
+                <w:commentReference w:id="39"/>
               </w:r>
               <w:r>
                 <w:rPr>
@@ -1213,8 +1235,8 @@
                 </w:rPr>
                 <w:t xml:space="preserve"> </w:t>
               </w:r>
-              <w:commentRangeStart w:id="37"/>
-              <w:commentRangeStart w:id="38"/>
+              <w:commentRangeStart w:id="41"/>
+              <w:commentRangeStart w:id="42"/>
               <w:r>
                 <w:rPr>
                   <w:rFonts w:ascii="Arial" w:hAnsi="Arial" w:cs="Arial"/>
@@ -1223,22 +1245,22 @@
                 </w:rPr>
                 <w:t>Cor</w:t>
               </w:r>
-              <w:commentRangeEnd w:id="37"/>
+              <w:commentRangeEnd w:id="41"/>
               <w:r>
                 <w:rPr>
                   <w:rStyle w:val="CommentReference"/>
                   <w:rFonts w:ascii="Times New Roman" w:eastAsia="Times New Roman" w:hAnsi="Times New Roman" w:cs="Times New Roman"/>
                 </w:rPr>
-                <w:commentReference w:id="37"/>
+                <w:commentReference w:id="41"/>
               </w:r>
             </w:moveTo>
-            <w:commentRangeEnd w:id="38"/>
+            <w:commentRangeEnd w:id="42"/>
             <w:r>
               <w:rPr>
                 <w:rStyle w:val="CommentReference"/>
                 <w:rFonts w:ascii="Times New Roman" w:eastAsia="Times New Roman" w:hAnsi="Times New Roman" w:cs="Times New Roman"/>
               </w:rPr>
-              <w:commentReference w:id="38"/>
+              <w:commentReference w:id="42"/>
             </w:r>
             <w:sdt>
               <w:sdtPr>
@@ -1266,7 +1288,7 @@
               <w:sdtEndPr/>
               <w:sdtContent/>
             </w:sdt>
-            <w:moveTo w:id="39" w:author="Jasneet Kaur" w:date="2019-05-06T14:39:00Z">
+            <w:moveTo w:id="43" w:author="Jasneet Kaur" w:date="2019-05-06T14:39:00Z">
               <w:r>
                 <w:rPr>
                   <w:rFonts w:ascii="Arial" w:hAnsi="Arial" w:cs="Arial"/>
@@ -1280,7 +1302,7 @@
           <w:p>
             <w:pPr>
               <w:rPr>
-                <w:moveTo w:id="40" w:author="Jasneet Kaur" w:date="2019-05-06T14:39:00Z"/>
+                <w:moveTo w:id="44" w:author="Jasneet Kaur" w:date="2019-05-06T14:39:00Z"/>
                 <w:rFonts w:ascii="Arial" w:hAnsi="Arial" w:cs="Arial"/>
                 <w:sz w:val="20"/>
                 <w:szCs w:val="20"/>
@@ -1295,13 +1317,13 @@
                 <w:numId w:val="1"/>
               </w:numPr>
               <w:rPr>
-                <w:moveTo w:id="41" w:author="Jasneet Kaur" w:date="2019-05-06T14:39:00Z"/>
+                <w:moveTo w:id="45" w:author="Jasneet Kaur" w:date="2019-05-06T14:39:00Z"/>
                 <w:rFonts w:ascii="Arial" w:hAnsi="Arial" w:cs="Arial"/>
                 <w:sz w:val="20"/>
                 <w:szCs w:val="20"/>
               </w:rPr>
             </w:pPr>
-            <w:moveTo w:id="42" w:author="Jasneet Kaur" w:date="2019-05-06T14:39:00Z">
+            <w:moveTo w:id="46" w:author="Jasneet Kaur" w:date="2019-05-06T14:39:00Z">
               <w:r>
                 <w:rPr>
                   <w:rFonts w:ascii="Arial" w:hAnsi="Arial" w:cs="Arial"/>
@@ -1337,7 +1359,7 @@
               <w:sdtEndPr/>
               <w:sdtContent/>
             </w:sdt>
-            <w:moveTo w:id="43" w:author="Jasneet Kaur" w:date="2019-05-06T14:39:00Z">
+            <w:moveTo w:id="47" w:author="Jasneet Kaur" w:date="2019-05-06T14:39:00Z">
               <w:r>
                 <w:rPr>
                   <w:rFonts w:ascii="Arial" w:hAnsi="Arial" w:cs="Arial"/>
@@ -1356,13 +1378,13 @@
                 <w:numId w:val="1"/>
               </w:numPr>
               <w:rPr>
-                <w:moveTo w:id="44" w:author="Jasneet Kaur" w:date="2019-05-06T14:39:00Z"/>
+                <w:moveTo w:id="48" w:author="Jasneet Kaur" w:date="2019-05-06T14:39:00Z"/>
                 <w:rFonts w:ascii="Arial" w:hAnsi="Arial" w:cs="Arial"/>
                 <w:sz w:val="20"/>
                 <w:szCs w:val="20"/>
               </w:rPr>
             </w:pPr>
-            <w:moveTo w:id="45" w:author="Jasneet Kaur" w:date="2019-05-06T14:39:00Z">
+            <w:moveTo w:id="49" w:author="Jasneet Kaur" w:date="2019-05-06T14:39:00Z">
               <w:r>
                 <w:rPr>
                   <w:rFonts w:ascii="Arial" w:hAnsi="Arial" w:cs="Arial"/>
@@ -1381,13 +1403,13 @@
                 <w:numId w:val="1"/>
               </w:numPr>
               <w:rPr>
-                <w:moveTo w:id="46" w:author="Jasneet Kaur" w:date="2019-05-06T14:39:00Z"/>
+                <w:moveTo w:id="50" w:author="Jasneet Kaur" w:date="2019-05-06T14:39:00Z"/>
                 <w:rFonts w:ascii="Arial" w:hAnsi="Arial" w:cs="Arial"/>
                 <w:sz w:val="20"/>
                 <w:szCs w:val="20"/>
               </w:rPr>
             </w:pPr>
-            <w:moveTo w:id="47" w:author="Jasneet Kaur" w:date="2019-05-06T14:39:00Z">
+            <w:moveTo w:id="51" w:author="Jasneet Kaur" w:date="2019-05-06T14:39:00Z">
               <w:r>
                 <w:rPr>
                   <w:rFonts w:ascii="Arial" w:hAnsi="Arial" w:cs="Arial"/>
@@ -1406,13 +1428,13 @@
                 <w:numId w:val="1"/>
               </w:numPr>
               <w:rPr>
-                <w:moveTo w:id="48" w:author="Jasneet Kaur" w:date="2019-05-06T14:39:00Z"/>
+                <w:ins w:id="52" w:author="Manoj Kr Saini" w:date="2019-05-10T13:30:00Z"/>
                 <w:rFonts w:ascii="Arial" w:hAnsi="Arial" w:cs="Arial"/>
                 <w:sz w:val="20"/>
                 <w:szCs w:val="20"/>
               </w:rPr>
             </w:pPr>
-            <w:moveTo w:id="49" w:author="Jasneet Kaur" w:date="2019-05-06T14:39:00Z">
+            <w:moveTo w:id="53" w:author="Jasneet Kaur" w:date="2019-05-06T14:39:00Z">
               <w:r>
                 <w:rPr>
                   <w:rFonts w:ascii="Arial" w:hAnsi="Arial" w:cs="Arial"/>
@@ -1441,11 +1463,35 @@
               </w:r>
             </w:moveTo>
           </w:p>
-          <w:moveToRangeEnd w:id="33"/>
+          <w:p>
+            <w:pPr>
+              <w:pStyle w:val="ListParagraph"/>
+              <w:ind w:left="784"/>
+              <w:rPr>
+                <w:del w:id="54" w:author="Manoj Kr Saini" w:date="2019-05-10T15:09:00Z"/>
+                <w:moveTo w:id="55" w:author="Jasneet Kaur" w:date="2019-05-06T14:39:00Z"/>
+                <w:rFonts w:ascii="Arial" w:hAnsi="Arial" w:cs="Arial"/>
+                <w:sz w:val="20"/>
+                <w:szCs w:val="20"/>
+              </w:rPr>
+              <w:pPrChange w:id="56" w:author="Manoj Kr Saini" w:date="2019-05-10T13:30:00Z">
+                <w:pPr>
+                  <w:pStyle w:val="ListParagraph"/>
+                  <w:numPr>
+                    <w:numId w:val="1"/>
+                  </w:numPr>
+                  <w:ind w:left="784" w:hanging="360"/>
+                </w:pPr>
+              </w:pPrChange>
+            </w:pPr>
+            <w:bookmarkStart w:id="57" w:name="_GoBack"/>
+            <w:bookmarkEnd w:id="57"/>
+          </w:p>
+          <w:moveToRangeEnd w:id="37"/>
           <w:p>
             <w:pPr>
               <w:rPr>
-                <w:ins w:id="50" w:author="Jasneet Kaur" w:date="2019-05-06T14:39:00Z"/>
+                <w:ins w:id="58" w:author="Jasneet Kaur" w:date="2019-05-06T14:39:00Z"/>
                 <w:rFonts w:ascii="Arial" w:hAnsi="Arial" w:cs="Arial"/>
               </w:rPr>
             </w:pPr>
@@ -1463,16 +1509,16 @@
     <w:p>
       <w:pPr>
         <w:rPr>
-          <w:moveFrom w:id="51" w:author="Jasneet Kaur" w:date="2019-05-06T14:39:00Z"/>
-          <w:rFonts w:ascii="Arial" w:hAnsi="Arial" w:cs="Arial"/>
-          <w:sz w:val="20"/>
-          <w:szCs w:val="20"/>
-        </w:rPr>
-      </w:pPr>
-      <w:moveFromRangeStart w:id="52" w:author="Jasneet Kaur" w:date="2019-05-06T14:39:00Z" w:name="move8045998"/>
-      <w:commentRangeStart w:id="53"/>
-      <w:commentRangeStart w:id="54"/>
-      <w:moveFrom w:id="55" w:author="Jasneet Kaur" w:date="2019-05-06T14:39:00Z">
+          <w:moveFrom w:id="59" w:author="Jasneet Kaur" w:date="2019-05-06T14:39:00Z"/>
+          <w:rFonts w:ascii="Arial" w:hAnsi="Arial" w:cs="Arial"/>
+          <w:sz w:val="20"/>
+          <w:szCs w:val="20"/>
+        </w:rPr>
+      </w:pPr>
+      <w:moveFromRangeStart w:id="60" w:author="Jasneet Kaur" w:date="2019-05-06T14:39:00Z" w:name="move8045998"/>
+      <w:commentRangeStart w:id="61"/>
+      <w:commentRangeStart w:id="62"/>
+      <w:moveFrom w:id="63" w:author="Jasneet Kaur" w:date="2019-05-06T14:39:00Z">
         <w:r>
           <w:rPr>
             <w:rFonts w:ascii="Arial" w:hAnsi="Arial" w:cs="Arial"/>
@@ -1481,7 +1527,7 @@
           </w:rPr>
           <w:t>As</w:t>
         </w:r>
-        <w:commentRangeEnd w:id="53"/>
+        <w:commentRangeEnd w:id="61"/>
         <w:r>
           <w:rPr>
             <w:rStyle w:val="CommentReference"/>
@@ -1489,15 +1535,15 @@
             <w:sz w:val="20"/>
             <w:szCs w:val="20"/>
           </w:rPr>
-          <w:commentReference w:id="53"/>
+          <w:commentReference w:id="61"/>
         </w:r>
-        <w:commentRangeEnd w:id="54"/>
+        <w:commentRangeEnd w:id="62"/>
         <w:r>
           <w:rPr>
             <w:rStyle w:val="CommentReference"/>
             <w:rFonts w:ascii="Times New Roman" w:eastAsia="Times New Roman" w:hAnsi="Times New Roman" w:cs="Times New Roman"/>
           </w:rPr>
-          <w:commentReference w:id="54"/>
+          <w:commentReference w:id="62"/>
         </w:r>
         <w:r>
           <w:rPr>
@@ -1507,7 +1553,7 @@
           </w:rPr>
           <w:t xml:space="preserve"> </w:t>
         </w:r>
-        <w:commentRangeStart w:id="56"/>
+        <w:commentRangeStart w:id="64"/>
         <w:r>
           <w:rPr>
             <w:rFonts w:ascii="Arial" w:hAnsi="Arial" w:cs="Arial"/>
@@ -1516,13 +1562,13 @@
           </w:rPr>
           <w:t>Cor</w:t>
         </w:r>
-        <w:commentRangeEnd w:id="56"/>
+        <w:commentRangeEnd w:id="64"/>
         <w:r>
           <w:rPr>
             <w:rStyle w:val="CommentReference"/>
             <w:rFonts w:ascii="Times New Roman" w:eastAsia="Times New Roman" w:hAnsi="Times New Roman" w:cs="Times New Roman"/>
           </w:rPr>
-          <w:commentReference w:id="56"/>
+          <w:commentReference w:id="64"/>
         </w:r>
       </w:moveFrom>
       <w:sdt>
@@ -1551,7 +1597,7 @@
         <w:sdtEndPr/>
         <w:sdtContent/>
       </w:sdt>
-      <w:moveFrom w:id="57" w:author="Jasneet Kaur" w:date="2019-05-06T14:39:00Z">
+      <w:moveFrom w:id="65" w:author="Jasneet Kaur" w:date="2019-05-06T14:39:00Z">
         <w:r>
           <w:rPr>
             <w:rFonts w:ascii="Arial" w:hAnsi="Arial" w:cs="Arial"/>
@@ -1565,7 +1611,7 @@
     <w:p>
       <w:pPr>
         <w:rPr>
-          <w:moveFrom w:id="58" w:author="Jasneet Kaur" w:date="2019-05-06T14:39:00Z"/>
+          <w:moveFrom w:id="66" w:author="Jasneet Kaur" w:date="2019-05-06T14:39:00Z"/>
           <w:rFonts w:ascii="Arial" w:hAnsi="Arial" w:cs="Arial"/>
           <w:sz w:val="20"/>
           <w:szCs w:val="20"/>
@@ -1580,13 +1626,13 @@
           <w:numId w:val="1"/>
         </w:numPr>
         <w:rPr>
-          <w:moveFrom w:id="59" w:author="Jasneet Kaur" w:date="2019-05-06T14:39:00Z"/>
-          <w:rFonts w:ascii="Arial" w:hAnsi="Arial" w:cs="Arial"/>
-          <w:sz w:val="20"/>
-          <w:szCs w:val="20"/>
-        </w:rPr>
-      </w:pPr>
-      <w:moveFrom w:id="60" w:author="Jasneet Kaur" w:date="2019-05-06T14:39:00Z">
+          <w:moveFrom w:id="67" w:author="Jasneet Kaur" w:date="2019-05-06T14:39:00Z"/>
+          <w:rFonts w:ascii="Arial" w:hAnsi="Arial" w:cs="Arial"/>
+          <w:sz w:val="20"/>
+          <w:szCs w:val="20"/>
+        </w:rPr>
+      </w:pPr>
+      <w:moveFrom w:id="68" w:author="Jasneet Kaur" w:date="2019-05-06T14:39:00Z">
         <w:r>
           <w:rPr>
             <w:rFonts w:ascii="Arial" w:hAnsi="Arial" w:cs="Arial"/>
@@ -1609,6 +1655,7 @@
         <w:sdtEndPr/>
         <w:sdtContent/>
       </w:sdt>
+      <w:customXmlDelRangeStart w:id="69" w:author="Manoj Kr Saini" w:date="2019-05-10T13:30:00Z"/>
       <w:sdt>
         <w:sdtPr>
           <w:rPr>
@@ -1620,9 +1667,13 @@
           <w:id w:val="-325432356"/>
         </w:sdtPr>
         <w:sdtEndPr/>
-        <w:sdtContent/>
+        <w:sdtContent>
+          <w:customXmlDelRangeEnd w:id="69"/>
+          <w:customXmlDelRangeStart w:id="70" w:author="Manoj Kr Saini" w:date="2019-05-10T13:30:00Z"/>
+        </w:sdtContent>
       </w:sdt>
-      <w:moveFrom w:id="61" w:author="Jasneet Kaur" w:date="2019-05-06T14:39:00Z">
+      <w:customXmlDelRangeEnd w:id="70"/>
+      <w:moveFrom w:id="71" w:author="Jasneet Kaur" w:date="2019-05-06T14:39:00Z">
         <w:r>
           <w:rPr>
             <w:rFonts w:ascii="Arial" w:hAnsi="Arial" w:cs="Arial"/>
@@ -1641,13 +1692,13 @@
           <w:numId w:val="1"/>
         </w:numPr>
         <w:rPr>
-          <w:moveFrom w:id="62" w:author="Jasneet Kaur" w:date="2019-05-06T14:39:00Z"/>
-          <w:rFonts w:ascii="Arial" w:hAnsi="Arial" w:cs="Arial"/>
-          <w:sz w:val="20"/>
-          <w:szCs w:val="20"/>
-        </w:rPr>
-      </w:pPr>
-      <w:moveFrom w:id="63" w:author="Jasneet Kaur" w:date="2019-05-06T14:39:00Z">
+          <w:moveFrom w:id="72" w:author="Jasneet Kaur" w:date="2019-05-06T14:39:00Z"/>
+          <w:rFonts w:ascii="Arial" w:hAnsi="Arial" w:cs="Arial"/>
+          <w:sz w:val="20"/>
+          <w:szCs w:val="20"/>
+        </w:rPr>
+      </w:pPr>
+      <w:moveFrom w:id="73" w:author="Jasneet Kaur" w:date="2019-05-06T14:39:00Z">
         <w:r>
           <w:rPr>
             <w:rFonts w:ascii="Arial" w:hAnsi="Arial" w:cs="Arial"/>
@@ -1666,13 +1717,13 @@
           <w:numId w:val="1"/>
         </w:numPr>
         <w:rPr>
-          <w:moveFrom w:id="64" w:author="Jasneet Kaur" w:date="2019-05-06T14:39:00Z"/>
-          <w:rFonts w:ascii="Arial" w:hAnsi="Arial" w:cs="Arial"/>
-          <w:sz w:val="20"/>
-          <w:szCs w:val="20"/>
-        </w:rPr>
-      </w:pPr>
-      <w:moveFrom w:id="65" w:author="Jasneet Kaur" w:date="2019-05-06T14:39:00Z">
+          <w:moveFrom w:id="74" w:author="Jasneet Kaur" w:date="2019-05-06T14:39:00Z"/>
+          <w:rFonts w:ascii="Arial" w:hAnsi="Arial" w:cs="Arial"/>
+          <w:sz w:val="20"/>
+          <w:szCs w:val="20"/>
+        </w:rPr>
+      </w:pPr>
+      <w:moveFrom w:id="75" w:author="Jasneet Kaur" w:date="2019-05-06T14:39:00Z">
         <w:r>
           <w:rPr>
             <w:rFonts w:ascii="Arial" w:hAnsi="Arial" w:cs="Arial"/>
@@ -1685,19 +1736,14 @@
     </w:p>
     <w:p>
       <w:pPr>
-        <w:pStyle w:val="ListParagraph"/>
-        <w:numPr>
-          <w:ilvl w:val="0"/>
-          <w:numId w:val="1"/>
-        </w:numPr>
-        <w:rPr>
-          <w:moveFrom w:id="66" w:author="Jasneet Kaur" w:date="2019-05-06T14:39:00Z"/>
-          <w:rFonts w:ascii="Arial" w:hAnsi="Arial" w:cs="Arial"/>
-          <w:sz w:val="20"/>
-          <w:szCs w:val="20"/>
-        </w:rPr>
-      </w:pPr>
-      <w:moveFrom w:id="67" w:author="Jasneet Kaur" w:date="2019-05-06T14:39:00Z">
+        <w:rPr>
+          <w:del w:id="76" w:author="Manoj Kr Saini" w:date="2019-05-10T13:30:00Z"/>
+          <w:rFonts w:ascii="Arial" w:hAnsi="Arial" w:cs="Arial"/>
+          <w:sz w:val="20"/>
+          <w:szCs w:val="20"/>
+        </w:rPr>
+      </w:pPr>
+      <w:moveFrom w:id="77" w:author="Jasneet Kaur" w:date="2019-05-06T14:39:00Z">
         <w:r>
           <w:rPr>
             <w:rFonts w:ascii="Arial" w:hAnsi="Arial" w:cs="Arial"/>
@@ -1708,23 +1754,56 @@
         </w:r>
       </w:moveFrom>
     </w:p>
-    <w:moveFromRangeEnd w:id="52"/>
-    <w:p>
-      <w:pPr>
-        <w:rPr>
-          <w:rFonts w:ascii="Arial" w:hAnsi="Arial" w:cs="Arial"/>
-          <w:sz w:val="20"/>
-          <w:szCs w:val="20"/>
-        </w:rPr>
-      </w:pPr>
-    </w:p>
-    <w:p>
-      <w:pPr>
-        <w:rPr>
-          <w:rFonts w:ascii="Arial" w:hAnsi="Arial" w:cs="Arial"/>
-          <w:sz w:val="20"/>
-          <w:szCs w:val="20"/>
-        </w:rPr>
+    <w:p>
+      <w:pPr>
+        <w:rPr>
+          <w:ins w:id="78" w:author="Manoj Kr Saini" w:date="2019-05-10T13:30:00Z"/>
+          <w:rFonts w:ascii="Arial" w:hAnsi="Arial" w:cs="Arial"/>
+          <w:sz w:val="20"/>
+          <w:szCs w:val="20"/>
+        </w:rPr>
+      </w:pPr>
+    </w:p>
+    <w:p>
+      <w:pPr>
+        <w:pStyle w:val="ListParagraph"/>
+        <w:numPr>
+          <w:ilvl w:val="0"/>
+          <w:numId w:val="1"/>
+        </w:numPr>
+        <w:rPr>
+          <w:ins w:id="79" w:author="Manoj Kr Saini" w:date="2019-05-10T13:30:00Z"/>
+          <w:moveFrom w:id="80" w:author="Jasneet Kaur" w:date="2019-05-06T14:39:00Z"/>
+          <w:rFonts w:ascii="Arial" w:hAnsi="Arial" w:cs="Arial"/>
+          <w:sz w:val="20"/>
+          <w:szCs w:val="20"/>
+        </w:rPr>
+      </w:pPr>
+    </w:p>
+    <w:moveFromRangeEnd w:id="60"/>
+    <w:p>
+      <w:pPr>
+        <w:rPr>
+          <w:del w:id="81" w:author="Manoj Kr Saini" w:date="2019-05-10T13:30:00Z"/>
+          <w:rFonts w:ascii="Arial" w:hAnsi="Arial" w:cs="Arial"/>
+          <w:sz w:val="20"/>
+          <w:szCs w:val="20"/>
+        </w:rPr>
+        <w:pPrChange w:id="82" w:author="Manoj Kr Saini" w:date="2019-05-10T15:09:00Z">
+          <w:pPr/>
+        </w:pPrChange>
+      </w:pPr>
+    </w:p>
+    <w:p>
+      <w:pPr>
+        <w:rPr>
+          <w:rFonts w:ascii="Arial" w:hAnsi="Arial" w:cs="Arial"/>
+          <w:sz w:val="20"/>
+          <w:szCs w:val="20"/>
+        </w:rPr>
+        <w:pPrChange w:id="83" w:author="Manoj Kr Saini" w:date="2019-05-10T15:09:00Z">
+          <w:pPr/>
+        </w:pPrChange>
       </w:pPr>
       <w:r>
         <w:rPr>
@@ -1735,36 +1814,82 @@
         <w:t xml:space="preserve">While these decisions may seem like good business ideas, we need Accounting to help answer if they are financially viable. </w:t>
       </w:r>
     </w:p>
-    <w:p/>
-    <w:p>
-      <w:pPr>
-        <w:pStyle w:val="Heading3"/>
-        <w:rPr>
-          <w:rFonts w:ascii="Arial" w:hAnsi="Arial" w:cs="Arial"/>
-          <w:sz w:val="26"/>
-          <w:szCs w:val="26"/>
-        </w:rPr>
-      </w:pPr>
-      <w:commentRangeStart w:id="68"/>
-      <w:r>
-        <w:rPr>
-          <w:rFonts w:ascii="Arial" w:hAnsi="Arial" w:cs="Arial"/>
-          <w:sz w:val="26"/>
-          <w:szCs w:val="26"/>
+    <w:p>
+      <w:pPr>
+        <w:rPr>
+          <w:del w:id="84" w:author="Manoj Kr Saini" w:date="2019-05-10T13:18:00Z"/>
+        </w:rPr>
+      </w:pPr>
+    </w:p>
+    <w:p>
+      <w:pPr>
+        <w:pStyle w:val="Heading2"/>
+        <w:rPr>
+          <w:rFonts w:cstheme="majorHAnsi"/>
+          <w:b w:val="0"/>
+          <w:sz w:val="32"/>
+          <w:szCs w:val="32"/>
+          <w:rPrChange w:id="85" w:author="Manoj Kr Saini" w:date="2019-05-10T13:19:00Z">
+            <w:rPr/>
+          </w:rPrChange>
+        </w:rPr>
+        <w:pPrChange w:id="86" w:author="Manoj Kr Saini" w:date="2019-05-10T13:35:00Z">
+          <w:pPr>
+            <w:pStyle w:val="Heading3"/>
+          </w:pPr>
+        </w:pPrChange>
+      </w:pPr>
+      <w:commentRangeStart w:id="87"/>
+      <w:r>
+        <w:rPr>
+          <w:rFonts w:cstheme="majorHAnsi"/>
+          <w:b w:val="0"/>
+          <w:sz w:val="32"/>
+          <w:szCs w:val="32"/>
+          <w:rPrChange w:id="88" w:author="Manoj Kr Saini" w:date="2019-05-10T13:19:00Z">
+            <w:rPr/>
+          </w:rPrChange>
         </w:rPr>
         <w:t>Test Your Understanding 1</w:t>
       </w:r>
-      <w:commentRangeEnd w:id="68"/>
+      <w:commentRangeEnd w:id="87"/>
       <w:r>
         <w:rPr>
           <w:rStyle w:val="CommentReference"/>
-          <w:rFonts w:ascii="Times New Roman" w:eastAsia="Times New Roman" w:hAnsi="Times New Roman" w:cs="Times New Roman"/>
+          <w:rFonts w:eastAsia="Times New Roman" w:cstheme="majorHAnsi"/>
           <w:b w:val="0"/>
           <w:bCs w:val="0"/>
           <w:color w:val="auto"/>
-        </w:rPr>
-        <w:commentReference w:id="68"/>
-      </w:r>
+          <w:sz w:val="32"/>
+          <w:szCs w:val="32"/>
+          <w:rPrChange w:id="89" w:author="Manoj Kr Saini" w:date="2019-05-10T13:19:00Z">
+            <w:rPr>
+              <w:rStyle w:val="CommentReference"/>
+              <w:rFonts w:ascii="Times New Roman" w:eastAsia="Times New Roman" w:hAnsi="Times New Roman" w:cs="Times New Roman"/>
+              <w:b w:val="0"/>
+              <w:bCs w:val="0"/>
+              <w:color w:val="auto"/>
+            </w:rPr>
+          </w:rPrChange>
+        </w:rPr>
+        <w:commentReference w:id="87"/>
+      </w:r>
+    </w:p>
+    <w:p>
+      <w:pPr>
+        <w:rPr>
+          <w:ins w:id="90" w:author="Manoj Kr Saini" w:date="2019-05-10T13:19:00Z"/>
+          <w:lang w:val="en-GB"/>
+        </w:rPr>
+      </w:pPr>
+      <w:ins w:id="91" w:author="Manoj Kr Saini" w:date="2019-05-10T13:19:00Z">
+        <w:r>
+          <w:rPr>
+            <w:lang w:val="en-GB"/>
+          </w:rPr>
+          <w:t>&lt;ignore&gt;</w:t>
+        </w:r>
+      </w:ins>
     </w:p>
     <w:p/>
     <w:p>
@@ -1833,18 +1958,24 @@
     <w:p>
       <w:pPr>
         <w:rPr>
-          <w:ins w:id="69" w:author="Manoj Kr Saini" w:date="2019-05-09T19:34:00Z"/>
-        </w:rPr>
-      </w:pPr>
-    </w:p>
-    <w:p>
-      <w:pPr>
-        <w:rPr>
-          <w:ins w:id="70" w:author="Manoj Kr Saini" w:date="2019-05-09T19:34:00Z"/>
-        </w:rPr>
-      </w:pPr>
-    </w:p>
-    <w:p/>
+          <w:ins w:id="92" w:author="Manoj Kr Saini" w:date="2019-05-09T19:34:00Z"/>
+        </w:rPr>
+      </w:pPr>
+    </w:p>
+    <w:p>
+      <w:pPr>
+        <w:rPr>
+          <w:ins w:id="93" w:author="Manoj Kr Saini" w:date="2019-05-09T19:34:00Z"/>
+        </w:rPr>
+      </w:pPr>
+    </w:p>
+    <w:p>
+      <w:ins w:id="94" w:author="Manoj Kr Saini" w:date="2019-05-10T13:19:00Z">
+        <w:r>
+          <w:t>&lt;/ignore&gt;</w:t>
+        </w:r>
+      </w:ins>
+    </w:p>
     <w:sectPr>
       <w:pgSz w:w="11900" w:h="16840"/>
       <w:pgMar w:top="1440" w:right="1800" w:bottom="1440" w:left="1800" w:header="708" w:footer="708" w:gutter="0"/>
@@ -1873,7 +2004,7 @@
       </w:r>
     </w:p>
   </w:comment>
-  <w:comment w:id="1" w:author="Jasneet Kaur" w:date="2019-05-01T12:47:00Z" w:initials="JK">
+  <w:comment w:id="7" w:author="Jasneet Kaur" w:date="2019-05-01T12:47:00Z" w:initials="JK">
     <w:p>
       <w:pPr>
         <w:pStyle w:val="CommentText"/>
@@ -1889,7 +2020,7 @@
       </w:r>
     </w:p>
   </w:comment>
-  <w:comment w:id="2" w:author="Jasneet Kaur" w:date="2019-05-01T12:48:00Z" w:initials="JK">
+  <w:comment w:id="8" w:author="Jasneet Kaur" w:date="2019-05-01T12:48:00Z" w:initials="JK">
     <w:p>
       <w:pPr>
         <w:pStyle w:val="CommentText"/>
@@ -1908,7 +2039,7 @@
       </w:r>
     </w:p>
   </w:comment>
-  <w:comment w:id="4" w:author="Mallika" w:date="2019-04-24T23:03:00Z" w:initials="M">
+  <w:comment w:id="9" w:author="Mallika" w:date="2019-04-24T23:03:00Z" w:initials="M">
     <w:p>
       <w:pPr>
         <w:pStyle w:val="CommentText"/>
@@ -1924,7 +2055,7 @@
       </w:r>
     </w:p>
   </w:comment>
-  <w:comment w:id="5" w:author="Jasneet Kaur" w:date="2019-05-06T12:02:00Z" w:initials="JK">
+  <w:comment w:id="10" w:author="Jasneet Kaur" w:date="2019-05-06T12:02:00Z" w:initials="JK">
     <w:p>
       <w:pPr>
         <w:pStyle w:val="CommentText"/>
@@ -1946,7 +2077,7 @@
       </w:r>
     </w:p>
   </w:comment>
-  <w:comment w:id="6" w:author="Mallika" w:date="2019-05-06T12:02:00Z" w:initials="M">
+  <w:comment w:id="11" w:author="Mallika" w:date="2019-05-06T12:02:00Z" w:initials="M">
     <w:p>
       <w:pPr>
         <w:pStyle w:val="CommentText"/>
@@ -1962,7 +2093,7 @@
       </w:r>
     </w:p>
   </w:comment>
-  <w:comment w:id="9" w:author="Mallika" w:date="2019-04-24T23:16:00Z" w:initials="M">
+  <w:comment w:id="13" w:author="Mallika" w:date="2019-04-24T23:16:00Z" w:initials="M">
     <w:p>
       <w:pPr>
         <w:pStyle w:val="CommentText"/>
@@ -1978,7 +2109,7 @@
       </w:r>
     </w:p>
   </w:comment>
-  <w:comment w:id="8" w:author="Jasneet Kaur" w:date="2019-05-01T12:53:00Z" w:initials="JK">
+  <w:comment w:id="12" w:author="Jasneet Kaur" w:date="2019-05-01T12:53:00Z" w:initials="JK">
     <w:p>
       <w:pPr>
         <w:pStyle w:val="CommentText"/>
@@ -1994,7 +2125,7 @@
       </w:r>
     </w:p>
   </w:comment>
-  <w:comment w:id="19" w:author="Mallika" w:date="2019-05-06T12:07:00Z" w:initials="M">
+  <w:comment w:id="23" w:author="Mallika" w:date="2019-05-06T12:07:00Z" w:initials="M">
     <w:p>
       <w:pPr>
         <w:pStyle w:val="CommentText"/>
@@ -2010,7 +2141,7 @@
       </w:r>
     </w:p>
   </w:comment>
-  <w:comment w:id="20" w:author="Jasneet Kaur" w:date="2019-05-06T14:38:00Z" w:initials="JK">
+  <w:comment w:id="24" w:author="Jasneet Kaur" w:date="2019-05-06T14:38:00Z" w:initials="JK">
     <w:p>
       <w:pPr>
         <w:pStyle w:val="CommentText"/>
@@ -2026,7 +2157,7 @@
       </w:r>
     </w:p>
   </w:comment>
-  <w:comment w:id="34" w:author="Mallika" w:date="2019-04-24T23:19:00Z" w:initials="M">
+  <w:comment w:id="38" w:author="Mallika" w:date="2019-04-24T23:19:00Z" w:initials="M">
     <w:p>
       <w:pPr>
         <w:pStyle w:val="CommentText"/>
@@ -2045,7 +2176,7 @@
       </w:r>
     </w:p>
   </w:comment>
-  <w:comment w:id="35" w:author="Jasneet Kaur" w:date="2019-05-01T12:51:00Z" w:initials="JK">
+  <w:comment w:id="39" w:author="Jasneet Kaur" w:date="2019-05-01T12:51:00Z" w:initials="JK">
     <w:p>
       <w:pPr>
         <w:pStyle w:val="CommentText"/>
@@ -2061,7 +2192,7 @@
       </w:r>
     </w:p>
   </w:comment>
-  <w:comment w:id="37" w:author="Mallika" w:date="2019-05-06T12:10:00Z" w:initials="M">
+  <w:comment w:id="41" w:author="Mallika" w:date="2019-05-06T12:10:00Z" w:initials="M">
     <w:p>
       <w:pPr>
         <w:pStyle w:val="CommentText"/>
@@ -2077,7 +2208,7 @@
       </w:r>
     </w:p>
   </w:comment>
-  <w:comment w:id="38" w:author="Jasneet Kaur" w:date="2019-05-06T14:40:00Z" w:initials="JK">
+  <w:comment w:id="42" w:author="Jasneet Kaur" w:date="2019-05-06T14:40:00Z" w:initials="JK">
     <w:p>
       <w:pPr>
         <w:pStyle w:val="CommentText"/>
@@ -2093,7 +2224,7 @@
       </w:r>
     </w:p>
   </w:comment>
-  <w:comment w:id="53" w:author="Mallika" w:date="2019-04-24T23:19:00Z" w:initials="M">
+  <w:comment w:id="61" w:author="Mallika" w:date="2019-04-24T23:19:00Z" w:initials="M">
     <w:p>
       <w:pPr>
         <w:pStyle w:val="CommentText"/>
@@ -2112,7 +2243,7 @@
       </w:r>
     </w:p>
   </w:comment>
-  <w:comment w:id="54" w:author="Jasneet Kaur" w:date="2019-05-01T12:51:00Z" w:initials="JK">
+  <w:comment w:id="62" w:author="Jasneet Kaur" w:date="2019-05-01T12:51:00Z" w:initials="JK">
     <w:p>
       <w:pPr>
         <w:pStyle w:val="CommentText"/>
@@ -2128,7 +2259,7 @@
       </w:r>
     </w:p>
   </w:comment>
-  <w:comment w:id="56" w:author="Mallika" w:date="2019-05-06T12:10:00Z" w:initials="M">
+  <w:comment w:id="64" w:author="Mallika" w:date="2019-05-06T12:10:00Z" w:initials="M">
     <w:p>
       <w:pPr>
         <w:pStyle w:val="CommentText"/>
@@ -2144,7 +2275,7 @@
       </w:r>
     </w:p>
   </w:comment>
-  <w:comment w:id="68" w:author="Jasneet Kaur" w:date="2019-05-01T12:56:00Z" w:initials="JK">
+  <w:comment w:id="87" w:author="Jasneet Kaur" w:date="2019-05-01T12:56:00Z" w:initials="JK">
     <w:p>
       <w:pPr>
         <w:pStyle w:val="CommentText"/>
@@ -2775,6 +2906,7 @@
     <w:lsdException w:name="HTML Sample" w:semiHidden="1" w:unhideWhenUsed="1"/>
     <w:lsdException w:name="HTML Typewriter" w:semiHidden="1" w:unhideWhenUsed="1"/>
     <w:lsdException w:name="HTML Variable" w:semiHidden="1" w:unhideWhenUsed="1"/>
+    <w:lsdException w:name="Normal Table" w:semiHidden="1" w:unhideWhenUsed="1"/>
     <w:lsdException w:name="annotation subject" w:semiHidden="1" w:unhideWhenUsed="1"/>
     <w:lsdException w:name="No List" w:semiHidden="1" w:unhideWhenUsed="1"/>
     <w:lsdException w:name="Outline List 1" w:semiHidden="1" w:unhideWhenUsed="1"/>
@@ -2818,8 +2950,10 @@
     <w:lsdException w:name="Table Elegant" w:semiHidden="1" w:unhideWhenUsed="1"/>
     <w:lsdException w:name="Table Professional" w:semiHidden="1" w:unhideWhenUsed="1"/>
     <w:lsdException w:name="Table Subtle 1" w:semiHidden="1" w:unhideWhenUsed="1"/>
+    <w:lsdException w:name="Table Subtle 2" w:semiHidden="1" w:unhideWhenUsed="1"/>
     <w:lsdException w:name="Table Web 1" w:semiHidden="1" w:unhideWhenUsed="1"/>
     <w:lsdException w:name="Table Web 2" w:semiHidden="1" w:unhideWhenUsed="1"/>
+    <w:lsdException w:name="Table Web 3" w:semiHidden="1" w:unhideWhenUsed="1"/>
     <w:lsdException w:name="Balloon Text" w:semiHidden="1" w:unhideWhenUsed="1"/>
     <w:lsdException w:name="Table Grid" w:uiPriority="59"/>
     <w:lsdException w:name="Table Theme" w:semiHidden="1" w:unhideWhenUsed="1"/>

</xml_diff>